<commit_message>
Update [description of changes]
</commit_message>
<xml_diff>
--- a/Post-migration summary February 2026.docx
+++ b/Post-migration summary February 2026.docx
@@ -571,12 +571,14 @@
         <w:rPr>
           <w:b/>
           <w:bCs/>
+          <w:lang w:val="en-US"/>
         </w:rPr>
       </w:pPr>
       <w:r>
         <w:rPr>
           <w:b/>
           <w:bCs/>
+          <w:lang w:val="en-US"/>
         </w:rPr>
         <w:t>2. Preview locally</w:t>
       </w:r>
@@ -642,12 +644,14 @@
         <w:rPr>
           <w:b/>
           <w:bCs/>
+          <w:lang w:val="en-US"/>
         </w:rPr>
       </w:pPr>
       <w:r>
         <w:rPr>
           <w:b/>
           <w:bCs/>
+          <w:lang w:val="en-US"/>
         </w:rPr>
         <w:t>3. Commit changes</w:t>
       </w:r>
@@ -655,20 +659,35 @@
     <w:p>
       <w:pPr>
         <w:ind w:left="360"/>
-      </w:pPr>
-      <w:r>
+        <w:rPr>
+          <w:lang w:val="en-US"/>
+        </w:rPr>
+      </w:pPr>
+      <w:r>
+        <w:rPr>
+          <w:lang w:val="en-US"/>
+        </w:rPr>
         <w:t>In terminal:</w:t>
       </w:r>
     </w:p>
     <w:p>
       <w:pPr>
         <w:ind w:left="360"/>
-      </w:pPr>
-      <w:r>
+        <w:rPr>
+          <w:lang w:val="en-US"/>
+        </w:rPr>
+      </w:pPr>
+      <w:r>
+        <w:rPr>
+          <w:lang w:val="en-US"/>
+        </w:rPr>
         <w:t xml:space="preserve">git </w:t>
       </w:r>
       <w:proofErr w:type="gramStart"/>
       <w:r>
+        <w:rPr>
+          <w:lang w:val="en-US"/>
+        </w:rPr>
         <w:t>add .</w:t>
       </w:r>
       <w:proofErr w:type="gramEnd"/>
@@ -715,10 +734,7 @@
     </w:p>
     <w:p>
       <w:pPr>
-        <w:numPr>
-          <w:ilvl w:val="0"/>
-          <w:numId w:val="5"/>
-        </w:numPr>
+        <w:ind w:left="360"/>
       </w:pPr>
       <w:r>
         <w:t>git push origin main</w:t>

</xml_diff>